<commit_message>
fix: add ec repo to iteration 2 doc
</commit_message>
<xml_diff>
--- a/Documents/Iteration_2_Dakota_Daniger.docx
+++ b/Documents/Iteration_2_Dakota_Daniger.docx
@@ -35,7 +35,44 @@
       <w:r>
         <w:t>Iteration 2</w:t>
       </w:r>
-    </w:p>
+      <w:r>
+        <w:t xml:space="preserve"> with Extra Credit</w:t>
+      </w:r>
+    </w:p>
+    <w:p>
+      <w:pPr>
+        <w:pStyle w:val="Heading2"/>
+      </w:pPr>
+      <w:r>
+        <w:t>Extra Credit</w:t>
+      </w:r>
+    </w:p>
+    <w:p>
+      <w:r>
+        <w:t xml:space="preserve">Repo: </w:t>
+      </w:r>
+      <w:hyperlink r:id="rId4" w:history="1">
+        <w:r>
+          <w:rPr>
+            <w:rStyle w:val="Hyperlink"/>
+          </w:rPr>
+          <w:t>ddaniger/hw-ruby-intro: R</w:t>
+        </w:r>
+        <w:r>
+          <w:rPr>
+            <w:rStyle w:val="Hyperlink"/>
+          </w:rPr>
+          <w:t>u</w:t>
+        </w:r>
+        <w:r>
+          <w:rPr>
+            <w:rStyle w:val="Hyperlink"/>
+          </w:rPr>
+          <w:t>by Introduction Assignment for Agile Development using Ruby on Rails (github.com)</w:t>
+        </w:r>
+      </w:hyperlink>
+    </w:p>
+    <w:p/>
     <w:p>
       <w:pPr>
         <w:pStyle w:val="Heading2"/>
@@ -75,7 +112,7 @@
                     </pic:cNvPicPr>
                   </pic:nvPicPr>
                   <pic:blipFill>
-                    <a:blip r:embed="rId4" cstate="print">
+                    <a:blip r:embed="rId5" cstate="print">
                       <a:extLst>
                         <a:ext uri="{28A0092B-C50C-407E-A947-70E740481C1C}">
                           <a14:useLocalDpi xmlns:a14="http://schemas.microsoft.com/office/drawing/2010/main" val="0"/>
@@ -111,12 +148,10 @@
       <w:pPr>
         <w:pStyle w:val="Heading3"/>
       </w:pPr>
-      <w:proofErr w:type="spellStart"/>
       <w:r>
         <w:lastRenderedPageBreak/>
         <w:t>LoFi</w:t>
       </w:r>
-      <w:proofErr w:type="spellEnd"/>
     </w:p>
     <w:p>
       <w:r>
@@ -141,7 +176,7 @@
                     </pic:cNvPicPr>
                   </pic:nvPicPr>
                   <pic:blipFill>
-                    <a:blip r:embed="rId5" cstate="print">
+                    <a:blip r:embed="rId6" cstate="print">
                       <a:extLst>
                         <a:ext uri="{28A0092B-C50C-407E-A947-70E740481C1C}">
                           <a14:useLocalDpi xmlns:a14="http://schemas.microsoft.com/office/drawing/2010/main" val="0"/>
@@ -171,19 +206,6 @@
             </a:graphic>
           </wp:inline>
         </w:drawing>
-      </w:r>
-    </w:p>
-    <w:p>
-      <w:pPr>
-        <w:pStyle w:val="Heading2"/>
-      </w:pPr>
-      <w:r>
-        <w:t>Extra Credit</w:t>
-      </w:r>
-    </w:p>
-    <w:p>
-      <w:r>
-        <w:t xml:space="preserve">Repo: </w:t>
       </w:r>
     </w:p>
     <w:p/>
@@ -728,6 +750,30 @@
       <w:szCs w:val="24"/>
     </w:rPr>
   </w:style>
+  <w:style w:type="character" w:styleId="Hyperlink">
+    <w:name w:val="Hyperlink"/>
+    <w:basedOn w:val="DefaultParagraphFont"/>
+    <w:uiPriority w:val="99"/>
+    <w:semiHidden/>
+    <w:unhideWhenUsed/>
+    <w:rsid w:val="00374A75"/>
+    <w:rPr>
+      <w:color w:val="0000FF"/>
+      <w:u w:val="single"/>
+    </w:rPr>
+  </w:style>
+  <w:style w:type="character" w:styleId="FollowedHyperlink">
+    <w:name w:val="FollowedHyperlink"/>
+    <w:basedOn w:val="DefaultParagraphFont"/>
+    <w:uiPriority w:val="99"/>
+    <w:semiHidden/>
+    <w:unhideWhenUsed/>
+    <w:rsid w:val="00374A75"/>
+    <w:rPr>
+      <w:color w:val="954F72" w:themeColor="followedHyperlink"/>
+      <w:u w:val="single"/>
+    </w:rPr>
+  </w:style>
 </w:styles>
 </file>
 

</xml_diff>